<commit_message>
update files and release
</commit_message>
<xml_diff>
--- a/Διαχείριση Ελεύθερου Χρόνου ΗΛΕ 55.docx
+++ b/Διαχείριση Ελεύθερου Χρόνου ΗΛΕ 55.docx
@@ -8,6 +8,7 @@
         <w:rPr>
           <w:rStyle w:val="Strong"/>
           <w:rFonts w:ascii="Times New Roman" w:hAnsi="Times New Roman" w:cs="Times New Roman"/>
+          <w:color w:val="000000" w:themeColor="text1"/>
           <w:sz w:val="48"/>
           <w:szCs w:val="48"/>
         </w:rPr>
@@ -16,6 +17,7 @@
         <w:rPr>
           <w:rStyle w:val="Strong"/>
           <w:rFonts w:ascii="Times New Roman" w:hAnsi="Times New Roman" w:cs="Times New Roman"/>
+          <w:color w:val="000000" w:themeColor="text1"/>
           <w:sz w:val="48"/>
           <w:szCs w:val="48"/>
         </w:rPr>
@@ -67,7 +69,25 @@
           <w:sz w:val="24"/>
           <w:szCs w:val="24"/>
         </w:rPr>
-        <w:t>Χατζημήλιούδης</w:t>
+        <w:t>Χατζημ</w:t>
+      </w:r>
+      <w:r>
+        <w:rPr>
+          <w:rStyle w:val="Strong"/>
+          <w:rFonts w:ascii="Times New Roman" w:hAnsi="Times New Roman" w:cs="Times New Roman"/>
+          <w:sz w:val="24"/>
+          <w:szCs w:val="24"/>
+        </w:rPr>
+        <w:t>η</w:t>
+      </w:r>
+      <w:r>
+        <w:rPr>
+          <w:rStyle w:val="Strong"/>
+          <w:rFonts w:ascii="Times New Roman" w:hAnsi="Times New Roman" w:cs="Times New Roman"/>
+          <w:sz w:val="24"/>
+          <w:szCs w:val="24"/>
+        </w:rPr>
+        <w:t>λιούδης</w:t>
       </w:r>
       <w:proofErr w:type="spellEnd"/>
       <w:r>
@@ -1456,21 +1476,7 @@
             <w:rStyle w:val="Hyperlink"/>
             <w:lang w:val="en-US"/>
           </w:rPr>
-          <w:t>https://www.youtub</w:t>
-        </w:r>
-        <w:r>
-          <w:rPr>
-            <w:rStyle w:val="Hyperlink"/>
-            <w:lang w:val="en-US"/>
-          </w:rPr>
-          <w:t>e</w:t>
-        </w:r>
-        <w:r>
-          <w:rPr>
-            <w:rStyle w:val="Hyperlink"/>
-            <w:lang w:val="en-US"/>
-          </w:rPr>
-          <w:t>.com/watch?v=OvKCESUCWII&amp;list=PLhQjrBD2T3817j24-GogXmWqO5Q5vYy0V</w:t>
+          <w:t>https://www.youtube.com/watch?v=OvKCESUCWII&amp;list=PLhQjrBD2T3817j24-GogXmWqO5Q5vYy0V</w:t>
         </w:r>
       </w:hyperlink>
     </w:p>

</xml_diff>